<commit_message>
fixed issue #1: page number bug
https://github.com/paralogismos/qris/issues/1

parse.go:
---------
* Modified regexps to better handle page numbers.
  One result of this is that page numbers now MUST include at least
  one space between the pp indicator and the number itself. This seems
  like a reasonable requirement.

test_files/bib22e_FUNKY.docx:
-----------------------------
* Modified one quote line with a page number that would no longer
  parse correctly. That page number looked like "p.42", i.e., there
  was no space between the page indicator and the number. I added
  one space.

qris_test.go:
-------------
* Modified a few tests to improve coverage of possible input conditions.

qris.go:
--------
* Incremented version number to v0.12.1.

* Updated comments. Added some comments describing the page number
  formatting requirements.
</commit_message>
<xml_diff>
--- a/test_files/bib22e_FUNKY.docx
+++ b/test_files/bib22e_FUNKY.docx
@@ -712,7 +712,7 @@
         <w:rPr/>
         <w:t xml:space="preserve">This theory was founded on four interrelated parts that were distinct and yet indivisible due to their mutual correspondences: nature, the human body, number and geometry, and music. These four aspects formed the basis of Bragdon’s gothic mysticism that emphasized a cosmological relationship between the body and the building through number, geometry and harmonic proportions.  </w:t>
         <w:tab/>
-        <w:t>p.2</w:t>
+        <w:t>p. 2</w:t>
       </w:r>
     </w:p>
     <w:p>
@@ -2166,15 +2166,15 @@
     <w:qFormat/>
     <w:rPr/>
   </w:style>
-  <w:style w:type="character" w:styleId="FootnoteCharactersuser" w:customStyle="1">
+  <w:style w:type="character" w:styleId="FootnoteCharacters" w:customStyle="1">
+    <w:name w:val="Footnote Characters"/>
+    <w:qFormat/>
+    <w:rPr>
+      <w:vertAlign w:val="superscript"/>
+    </w:rPr>
+  </w:style>
+  <w:style w:type="character" w:styleId="FootnoteCharactersuser">
     <w:name w:val="Footnote Characters (user)"/>
-    <w:qFormat/>
-    <w:rPr>
-      <w:vertAlign w:val="superscript"/>
-    </w:rPr>
-  </w:style>
-  <w:style w:type="character" w:styleId="FootnoteCharacters">
-    <w:name w:val="Footnote Characters"/>
     <w:qFormat/>
     <w:rPr>
       <w:vertAlign w:val="superscript"/>

</xml_diff>